<commit_message>
added Final Release PDF
</commit_message>
<xml_diff>
--- a/Final_Release.docx
+++ b/Final_Release.docx
@@ -66,74 +66,48 @@
           <w:sz w:val="24"/>
         </w:rPr>
       </w:pPr>
-      <w:proofErr w:type="gramStart"/>
-      <w:r>
-        <w:rPr>
-          <w:sz w:val="24"/>
-        </w:rPr>
-        <w:t>!</w:t>
-      </w:r>
-      <w:proofErr w:type="spellStart"/>
-      <w:r>
-        <w:rPr>
-          <w:sz w:val="24"/>
-        </w:rPr>
-        <w:t>help</w:t>
-      </w:r>
-      <w:proofErr w:type="spellEnd"/>
-      <w:proofErr w:type="gramEnd"/>
-      <w:r>
-        <w:rPr>
-          <w:sz w:val="24"/>
-        </w:rPr>
-        <w:tab/>
-      </w:r>
-      <w:r>
-        <w:rPr>
-          <w:sz w:val="24"/>
-        </w:rPr>
-        <w:tab/>
-      </w:r>
-      <w:r>
-        <w:rPr>
-          <w:sz w:val="24"/>
-        </w:rPr>
-        <w:tab/>
-      </w:r>
-      <w:r>
-        <w:rPr>
-          <w:sz w:val="24"/>
-        </w:rPr>
-        <w:tab/>
-      </w:r>
-      <w:r>
-        <w:rPr>
-          <w:sz w:val="24"/>
-        </w:rPr>
-        <w:tab/>
-      </w:r>
-      <w:proofErr w:type="spellStart"/>
-      <w:r>
-        <w:rPr>
-          <w:sz w:val="24"/>
-        </w:rPr>
-        <w:t>describes</w:t>
-      </w:r>
-      <w:proofErr w:type="spellEnd"/>
-      <w:r>
-        <w:rPr>
-          <w:sz w:val="24"/>
-        </w:rPr>
-        <w:t xml:space="preserve"> all </w:t>
-      </w:r>
-      <w:proofErr w:type="spellStart"/>
-      <w:r>
-        <w:rPr>
-          <w:sz w:val="24"/>
-        </w:rPr>
-        <w:t>functions</w:t>
-      </w:r>
-      <w:proofErr w:type="spellEnd"/>
+      <w:r>
+        <w:rPr>
+          <w:sz w:val="24"/>
+        </w:rPr>
+        <w:t>!help</w:t>
+      </w:r>
+      <w:r>
+        <w:rPr>
+          <w:sz w:val="24"/>
+        </w:rPr>
+        <w:tab/>
+      </w:r>
+      <w:r>
+        <w:rPr>
+          <w:sz w:val="24"/>
+        </w:rPr>
+        <w:tab/>
+      </w:r>
+      <w:r>
+        <w:rPr>
+          <w:sz w:val="24"/>
+        </w:rPr>
+        <w:tab/>
+      </w:r>
+      <w:r>
+        <w:rPr>
+          <w:sz w:val="24"/>
+        </w:rPr>
+        <w:tab/>
+      </w:r>
+      <w:r>
+        <w:rPr>
+          <w:sz w:val="24"/>
+        </w:rPr>
+        <w:tab/>
+      </w:r>
+      <w:r>
+        <w:rPr>
+          <w:sz w:val="24"/>
+        </w:rPr>
+        <w:t>describes all functions</w:t>
+      </w:r>
     </w:p>
     <w:p>
       <w:pPr>
@@ -148,7 +122,6 @@
           <w:lang w:val="en-GB"/>
         </w:rPr>
       </w:pPr>
-      <w:proofErr w:type="gramStart"/>
       <w:r>
         <w:rPr>
           <w:sz w:val="24"/>
@@ -156,7 +129,6 @@
         </w:rPr>
         <w:t>!profile</w:t>
       </w:r>
-      <w:proofErr w:type="gramEnd"/>
       <w:r>
         <w:rPr>
           <w:sz w:val="24"/>
@@ -213,7 +185,6 @@
           <w:lang w:val="en-GB"/>
         </w:rPr>
       </w:pPr>
-      <w:proofErr w:type="gramStart"/>
       <w:r>
         <w:rPr>
           <w:sz w:val="24"/>
@@ -221,7 +192,6 @@
         </w:rPr>
         <w:t>!screenshare</w:t>
       </w:r>
-      <w:proofErr w:type="gramEnd"/>
       <w:r>
         <w:rPr>
           <w:sz w:val="24"/>
@@ -289,7 +259,6 @@
           <w:lang w:val="en-GB"/>
         </w:rPr>
       </w:pPr>
-      <w:proofErr w:type="gramStart"/>
       <w:r>
         <w:rPr>
           <w:sz w:val="24"/>
@@ -297,7 +266,6 @@
         </w:rPr>
         <w:t>!play</w:t>
       </w:r>
-      <w:proofErr w:type="gramEnd"/>
       <w:r>
         <w:rPr>
           <w:sz w:val="24"/>
@@ -310,23 +278,7 @@
           <w:sz w:val="24"/>
           <w:lang w:val="en-GB"/>
         </w:rPr>
-        <w:t>&lt;</w:t>
-      </w:r>
-      <w:proofErr w:type="spellStart"/>
-      <w:r>
-        <w:rPr>
-          <w:sz w:val="24"/>
-          <w:lang w:val="en-GB"/>
-        </w:rPr>
-        <w:t>youtube</w:t>
-      </w:r>
-      <w:proofErr w:type="spellEnd"/>
-      <w:r>
-        <w:rPr>
-          <w:sz w:val="24"/>
-          <w:lang w:val="en-GB"/>
-        </w:rPr>
-        <w:t xml:space="preserve"> link&gt;</w:t>
+        <w:t>&lt;youtube link&gt;</w:t>
       </w:r>
       <w:r>
         <w:rPr>
@@ -398,7 +350,6 @@
           <w:lang w:val="en-GB"/>
         </w:rPr>
       </w:pPr>
-      <w:proofErr w:type="gramStart"/>
       <w:r>
         <w:rPr>
           <w:sz w:val="24"/>
@@ -406,7 +357,6 @@
         </w:rPr>
         <w:t>!skip</w:t>
       </w:r>
-      <w:proofErr w:type="gramEnd"/>
       <w:r>
         <w:rPr>
           <w:sz w:val="24"/>
@@ -470,21 +420,12 @@
           <w:lang w:val="en-GB"/>
         </w:rPr>
       </w:pPr>
-      <w:proofErr w:type="gramStart"/>
-      <w:r>
-        <w:rPr>
-          <w:sz w:val="24"/>
-          <w:lang w:val="en-GB"/>
-        </w:rPr>
-        <w:t>!stream</w:t>
-      </w:r>
-      <w:proofErr w:type="gramEnd"/>
-      <w:r>
-        <w:rPr>
-          <w:sz w:val="24"/>
-          <w:lang w:val="en-GB"/>
-        </w:rPr>
-        <w:t xml:space="preserve"> </w:t>
+      <w:r>
+        <w:rPr>
+          <w:sz w:val="24"/>
+          <w:lang w:val="en-GB"/>
+        </w:rPr>
+        <w:t xml:space="preserve">!stream </w:t>
       </w:r>
       <w:r>
         <w:rPr>
@@ -542,7 +483,6 @@
           <w:lang w:val="en-GB"/>
         </w:rPr>
       </w:pPr>
-      <w:proofErr w:type="gramStart"/>
       <w:r>
         <w:rPr>
           <w:sz w:val="24"/>
@@ -550,7 +490,6 @@
         </w:rPr>
         <w:t>!stop</w:t>
       </w:r>
-      <w:proofErr w:type="gramEnd"/>
       <w:r>
         <w:rPr>
           <w:sz w:val="24"/>
@@ -614,7 +553,6 @@
           <w:lang w:val="en-GB"/>
         </w:rPr>
       </w:pPr>
-      <w:proofErr w:type="gramStart"/>
       <w:r>
         <w:rPr>
           <w:sz w:val="24"/>
@@ -622,7 +560,6 @@
         </w:rPr>
         <w:t>!info</w:t>
       </w:r>
-      <w:proofErr w:type="gramEnd"/>
       <w:r>
         <w:rPr>
           <w:sz w:val="24"/>
@@ -704,21 +641,12 @@
           <w:lang w:val="en-GB"/>
         </w:rPr>
       </w:pPr>
-      <w:proofErr w:type="gramStart"/>
-      <w:r>
-        <w:rPr>
-          <w:sz w:val="24"/>
-          <w:lang w:val="en-GB"/>
-        </w:rPr>
-        <w:t>!shop</w:t>
-      </w:r>
-      <w:proofErr w:type="gramEnd"/>
-      <w:r>
-        <w:rPr>
-          <w:sz w:val="24"/>
-          <w:lang w:val="en-GB"/>
-        </w:rPr>
-        <w:t xml:space="preserve"> view</w:t>
+      <w:r>
+        <w:rPr>
+          <w:sz w:val="24"/>
+          <w:lang w:val="en-GB"/>
+        </w:rPr>
+        <w:t>!shop view</w:t>
       </w:r>
       <w:r>
         <w:rPr>
@@ -783,21 +711,12 @@
           <w:lang w:val="en-GB"/>
         </w:rPr>
       </w:pPr>
-      <w:proofErr w:type="gramStart"/>
-      <w:r>
-        <w:rPr>
-          <w:sz w:val="24"/>
-          <w:lang w:val="en-GB"/>
-        </w:rPr>
-        <w:t>!shop</w:t>
-      </w:r>
-      <w:proofErr w:type="gramEnd"/>
-      <w:r>
-        <w:rPr>
-          <w:sz w:val="24"/>
-          <w:lang w:val="en-GB"/>
-        </w:rPr>
-        <w:t xml:space="preserve"> login</w:t>
+      <w:r>
+        <w:rPr>
+          <w:sz w:val="24"/>
+          <w:lang w:val="en-GB"/>
+        </w:rPr>
+        <w:t>!shop login</w:t>
       </w:r>
       <w:r>
         <w:rPr>
@@ -855,21 +774,12 @@
           <w:lang w:val="en-GB"/>
         </w:rPr>
       </w:pPr>
-      <w:proofErr w:type="gramStart"/>
-      <w:r>
-        <w:rPr>
-          <w:sz w:val="24"/>
-          <w:lang w:val="en-GB"/>
-        </w:rPr>
-        <w:t>!shop</w:t>
-      </w:r>
-      <w:proofErr w:type="gramEnd"/>
-      <w:r>
-        <w:rPr>
-          <w:sz w:val="24"/>
-          <w:lang w:val="en-GB"/>
-        </w:rPr>
-        <w:t xml:space="preserve"> buy</w:t>
+      <w:r>
+        <w:rPr>
+          <w:sz w:val="24"/>
+          <w:lang w:val="en-GB"/>
+        </w:rPr>
+        <w:t>!shop buy</w:t>
       </w:r>
       <w:r>
         <w:rPr>
@@ -952,7 +862,6 @@
           <w:lang w:val="en-GB"/>
         </w:rPr>
       </w:pPr>
-      <w:proofErr w:type="gramStart"/>
       <w:r>
         <w:rPr>
           <w:sz w:val="24"/>
@@ -960,7 +869,6 @@
         </w:rPr>
         <w:t>!coinflip</w:t>
       </w:r>
-      <w:proofErr w:type="gramEnd"/>
       <w:r>
         <w:rPr>
           <w:sz w:val="24"/>
@@ -1010,30 +918,12 @@
           <w:lang w:val="en-GB"/>
         </w:rPr>
       </w:pPr>
-      <w:proofErr w:type="gramStart"/>
-      <w:r>
-        <w:rPr>
-          <w:sz w:val="24"/>
-          <w:lang w:val="en-GB"/>
-        </w:rPr>
-        <w:t>!</w:t>
-      </w:r>
-      <w:proofErr w:type="spellStart"/>
-      <w:r>
-        <w:rPr>
-          <w:sz w:val="24"/>
-          <w:lang w:val="en-GB"/>
-        </w:rPr>
-        <w:t>coinflipvs</w:t>
-      </w:r>
-      <w:proofErr w:type="spellEnd"/>
-      <w:proofErr w:type="gramEnd"/>
-      <w:r>
-        <w:rPr>
-          <w:sz w:val="24"/>
-          <w:lang w:val="en-GB"/>
-        </w:rPr>
-        <w:t xml:space="preserve"> @username</w:t>
+      <w:r>
+        <w:rPr>
+          <w:sz w:val="24"/>
+          <w:lang w:val="en-GB"/>
+        </w:rPr>
+        <w:t>!coinflipvs @username</w:t>
       </w:r>
       <w:r>
         <w:rPr>
@@ -1070,24 +960,13 @@
           <w:lang w:val="en-GB"/>
         </w:rPr>
       </w:pPr>
-      <w:proofErr w:type="gramStart"/>
-      <w:r>
-        <w:rPr>
-          <w:sz w:val="24"/>
-          <w:lang w:val="en-GB"/>
-        </w:rPr>
-        <w:t>!</w:t>
-      </w:r>
-      <w:proofErr w:type="spellStart"/>
-      <w:r>
-        <w:rPr>
-          <w:sz w:val="24"/>
-          <w:lang w:val="en-GB"/>
-        </w:rPr>
-        <w:t>rps</w:t>
-      </w:r>
-      <w:proofErr w:type="spellEnd"/>
-      <w:proofErr w:type="gramEnd"/>
+      <w:r>
+        <w:rPr>
+          <w:sz w:val="24"/>
+          <w:lang w:val="en-GB"/>
+        </w:rPr>
+        <w:t>!rps</w:t>
+      </w:r>
       <w:r>
         <w:rPr>
           <w:sz w:val="24"/>
@@ -1144,7 +1023,6 @@
           <w:lang w:val="en-GB"/>
         </w:rPr>
       </w:pPr>
-      <w:proofErr w:type="gramStart"/>
       <w:r>
         <w:rPr>
           <w:sz w:val="24"/>
@@ -1152,7 +1030,6 @@
         </w:rPr>
         <w:t>!hangman</w:t>
       </w:r>
-      <w:proofErr w:type="gramEnd"/>
       <w:r>
         <w:rPr>
           <w:sz w:val="24"/>
@@ -1220,21 +1097,12 @@
           <w:lang w:val="en-GB"/>
         </w:rPr>
       </w:pPr>
-      <w:proofErr w:type="gramStart"/>
-      <w:r>
-        <w:rPr>
-          <w:sz w:val="24"/>
-          <w:lang w:val="en-GB"/>
-        </w:rPr>
-        <w:t>!pet</w:t>
-      </w:r>
-      <w:proofErr w:type="gramEnd"/>
-      <w:r>
-        <w:rPr>
-          <w:sz w:val="24"/>
-          <w:lang w:val="en-GB"/>
-        </w:rPr>
-        <w:t xml:space="preserve"> profile</w:t>
+      <w:r>
+        <w:rPr>
+          <w:sz w:val="24"/>
+          <w:lang w:val="en-GB"/>
+        </w:rPr>
+        <w:t>!pet profile</w:t>
       </w:r>
       <w:r>
         <w:rPr>
@@ -1285,7 +1153,6 @@
           <w:lang w:val="en-GB"/>
         </w:rPr>
       </w:pPr>
-      <w:proofErr w:type="gramStart"/>
       <w:r>
         <w:rPr>
           <w:sz w:val="24"/>
@@ -1298,15 +1165,7 @@
           <w:sz w:val="24"/>
           <w:lang w:val="en-GB"/>
         </w:rPr>
-        <w:t>pet</w:t>
-      </w:r>
-      <w:proofErr w:type="gramEnd"/>
-      <w:r>
-        <w:rPr>
-          <w:sz w:val="24"/>
-          <w:lang w:val="en-GB"/>
-        </w:rPr>
-        <w:t xml:space="preserve"> </w:t>
+        <w:t xml:space="preserve">pet </w:t>
       </w:r>
       <w:r>
         <w:rPr>
@@ -1357,21 +1216,12 @@
           <w:lang w:val="en-GB"/>
         </w:rPr>
       </w:pPr>
-      <w:proofErr w:type="gramStart"/>
-      <w:r>
-        <w:rPr>
-          <w:sz w:val="24"/>
-          <w:lang w:val="en-GB"/>
-        </w:rPr>
-        <w:t>!pet</w:t>
-      </w:r>
-      <w:proofErr w:type="gramEnd"/>
-      <w:r>
-        <w:rPr>
-          <w:sz w:val="24"/>
-          <w:lang w:val="en-GB"/>
-        </w:rPr>
-        <w:t xml:space="preserve"> buy</w:t>
+      <w:r>
+        <w:rPr>
+          <w:sz w:val="24"/>
+          <w:lang w:val="en-GB"/>
+        </w:rPr>
+        <w:t>!pet buy</w:t>
       </w:r>
       <w:r>
         <w:rPr>
@@ -1422,7 +1272,6 @@
           <w:lang w:val="en-GB"/>
         </w:rPr>
       </w:pPr>
-      <w:proofErr w:type="gramStart"/>
       <w:r>
         <w:rPr>
           <w:sz w:val="24"/>
@@ -1435,15 +1284,7 @@
           <w:sz w:val="24"/>
           <w:lang w:val="en-GB"/>
         </w:rPr>
-        <w:t>pet</w:t>
-      </w:r>
-      <w:proofErr w:type="gramEnd"/>
-      <w:r>
-        <w:rPr>
-          <w:sz w:val="24"/>
-          <w:lang w:val="en-GB"/>
-        </w:rPr>
-        <w:t xml:space="preserve"> r</w:t>
+        <w:t>pet r</w:t>
       </w:r>
       <w:r>
         <w:rPr>
@@ -1512,21 +1353,12 @@
           <w:lang w:val="en-GB"/>
         </w:rPr>
       </w:pPr>
-      <w:proofErr w:type="gramStart"/>
-      <w:r>
-        <w:rPr>
-          <w:sz w:val="24"/>
-          <w:lang w:val="en-GB"/>
-        </w:rPr>
-        <w:t>!blacklist</w:t>
-      </w:r>
-      <w:proofErr w:type="gramEnd"/>
-      <w:r>
-        <w:rPr>
-          <w:sz w:val="24"/>
-          <w:lang w:val="en-GB"/>
-        </w:rPr>
-        <w:t xml:space="preserve"> add</w:t>
+      <w:r>
+        <w:rPr>
+          <w:sz w:val="24"/>
+          <w:lang w:val="en-GB"/>
+        </w:rPr>
+        <w:t>!blacklist add</w:t>
       </w:r>
       <w:r>
         <w:rPr>
@@ -1577,21 +1409,12 @@
           <w:lang w:val="en-GB"/>
         </w:rPr>
       </w:pPr>
-      <w:proofErr w:type="gramStart"/>
-      <w:r>
-        <w:rPr>
-          <w:sz w:val="24"/>
-          <w:lang w:val="en-GB"/>
-        </w:rPr>
-        <w:t>!blacklist</w:t>
-      </w:r>
-      <w:proofErr w:type="gramEnd"/>
-      <w:r>
-        <w:rPr>
-          <w:sz w:val="24"/>
-          <w:lang w:val="en-GB"/>
-        </w:rPr>
-        <w:t xml:space="preserve"> remove</w:t>
+      <w:r>
+        <w:rPr>
+          <w:sz w:val="24"/>
+          <w:lang w:val="en-GB"/>
+        </w:rPr>
+        <w:t>!blacklist remove</w:t>
       </w:r>
       <w:r>
         <w:rPr>
@@ -1646,7 +1469,6 @@
           <w:lang w:val="en-GB"/>
         </w:rPr>
       </w:pPr>
-      <w:proofErr w:type="gramStart"/>
       <w:r>
         <w:rPr>
           <w:sz w:val="24"/>
@@ -1654,7 +1476,6 @@
         </w:rPr>
         <w:t>!meme</w:t>
       </w:r>
-      <w:proofErr w:type="gramEnd"/>
       <w:r>
         <w:rPr>
           <w:sz w:val="24"/>
@@ -1811,7 +1632,6 @@
                 <w:lang w:val="en-GB"/>
               </w:rPr>
             </w:pPr>
-            <w:proofErr w:type="gramStart"/>
             <w:r>
               <w:rPr>
                 <w:sz w:val="24"/>
@@ -1819,35 +1639,25 @@
               </w:rPr>
               <w:t>!help</w:t>
             </w:r>
-            <w:proofErr w:type="gramEnd"/>
-          </w:p>
-        </w:tc>
-        <w:tc>
-          <w:tcPr>
-            <w:tcW w:w="3021" w:type="dxa"/>
-          </w:tcPr>
-          <w:p>
-            <w:pPr>
-              <w:rPr>
-                <w:sz w:val="24"/>
-                <w:lang w:val="en-GB"/>
-              </w:rPr>
-            </w:pPr>
-            <w:proofErr w:type="gramStart"/>
-            <w:r>
-              <w:rPr>
-                <w:sz w:val="24"/>
-                <w:lang w:val="en-GB"/>
-              </w:rPr>
-              <w:t>!help</w:t>
-            </w:r>
-            <w:proofErr w:type="gramEnd"/>
-            <w:r>
-              <w:rPr>
-                <w:sz w:val="24"/>
-                <w:lang w:val="en-GB"/>
-              </w:rPr>
-              <w:t xml:space="preserve"> should give back the functions of our bot</w:t>
+          </w:p>
+        </w:tc>
+        <w:tc>
+          <w:tcPr>
+            <w:tcW w:w="3021" w:type="dxa"/>
+          </w:tcPr>
+          <w:p>
+            <w:pPr>
+              <w:rPr>
+                <w:sz w:val="24"/>
+                <w:lang w:val="en-GB"/>
+              </w:rPr>
+            </w:pPr>
+            <w:r>
+              <w:rPr>
+                <w:sz w:val="24"/>
+                <w:lang w:val="en-GB"/>
+              </w:rPr>
+              <w:t>!help should give back the functions of our bot</w:t>
             </w:r>
           </w:p>
         </w:tc>
@@ -1884,7 +1694,6 @@
                 <w:lang w:val="en-GB"/>
               </w:rPr>
             </w:pPr>
-            <w:proofErr w:type="gramStart"/>
             <w:r>
               <w:rPr>
                 <w:sz w:val="24"/>
@@ -1892,7 +1701,6 @@
               </w:rPr>
               <w:t>!profile</w:t>
             </w:r>
-            <w:proofErr w:type="gramEnd"/>
           </w:p>
         </w:tc>
         <w:tc>
@@ -1948,21 +1756,12 @@
                 <w:lang w:val="en-GB"/>
               </w:rPr>
             </w:pPr>
-            <w:proofErr w:type="gramStart"/>
-            <w:r>
-              <w:rPr>
-                <w:sz w:val="24"/>
-                <w:lang w:val="en-GB"/>
-              </w:rPr>
-              <w:t>!profile</w:t>
-            </w:r>
-            <w:proofErr w:type="gramEnd"/>
-            <w:r>
-              <w:rPr>
-                <w:sz w:val="24"/>
-                <w:lang w:val="en-GB"/>
-              </w:rPr>
-              <w:t xml:space="preserve"> @username</w:t>
+            <w:r>
+              <w:rPr>
+                <w:sz w:val="24"/>
+                <w:lang w:val="en-GB"/>
+              </w:rPr>
+              <w:t>!profile @username</w:t>
             </w:r>
           </w:p>
         </w:tc>
@@ -2028,7 +1827,6 @@
                 <w:lang w:val="en-GB"/>
               </w:rPr>
             </w:pPr>
-            <w:proofErr w:type="gramStart"/>
             <w:r>
               <w:rPr>
                 <w:sz w:val="24"/>
@@ -2036,7 +1834,6 @@
               </w:rPr>
               <w:t>!screenshare</w:t>
             </w:r>
-            <w:proofErr w:type="gramEnd"/>
           </w:p>
         </w:tc>
         <w:tc>
@@ -2092,21 +1889,12 @@
                 <w:lang w:val="en-GB"/>
               </w:rPr>
             </w:pPr>
-            <w:proofErr w:type="gramStart"/>
-            <w:r>
-              <w:rPr>
-                <w:sz w:val="24"/>
-                <w:lang w:val="en-GB"/>
-              </w:rPr>
-              <w:t>!play</w:t>
-            </w:r>
-            <w:proofErr w:type="gramEnd"/>
-            <w:r>
-              <w:rPr>
-                <w:sz w:val="24"/>
-                <w:lang w:val="en-GB"/>
-              </w:rPr>
-              <w:t xml:space="preserve"> </w:t>
+            <w:r>
+              <w:rPr>
+                <w:sz w:val="24"/>
+                <w:lang w:val="en-GB"/>
+              </w:rPr>
+              <w:t xml:space="preserve">!play </w:t>
             </w:r>
             <w:hyperlink r:id="rId5" w:history="1">
               <w:r>
@@ -2118,31 +1906,7 @@
                   <w:bdr w:val="none" w:sz="0" w:space="0" w:color="auto" w:frame="1"/>
                   <w:lang w:val="en-GB"/>
                 </w:rPr>
-                <w:t xml:space="preserve">https://www.youtube.com/ </w:t>
-              </w:r>
-              <w:proofErr w:type="spellStart"/>
-              <w:r>
-                <w:rPr>
-                  <w:rStyle w:val="Hyperlink"/>
-                  <w:rFonts w:ascii="Helvetica" w:hAnsi="Helvetica" w:cs="Helvetica"/>
-                  <w:sz w:val="23"/>
-                  <w:szCs w:val="23"/>
-                  <w:bdr w:val="none" w:sz="0" w:space="0" w:color="auto" w:frame="1"/>
-                  <w:lang w:val="en-GB"/>
-                </w:rPr>
-                <w:t>watch?v</w:t>
-              </w:r>
-              <w:proofErr w:type="spellEnd"/>
-              <w:r>
-                <w:rPr>
-                  <w:rStyle w:val="Hyperlink"/>
-                  <w:rFonts w:ascii="Helvetica" w:hAnsi="Helvetica" w:cs="Helvetica"/>
-                  <w:sz w:val="23"/>
-                  <w:szCs w:val="23"/>
-                  <w:bdr w:val="none" w:sz="0" w:space="0" w:color="auto" w:frame="1"/>
-                  <w:lang w:val="en-GB"/>
-                </w:rPr>
-                <w:t>=6j5kjkHCzR8</w:t>
+                <w:t>https://www.youtube.com/ watch?v=6j5kjkHCzR8</w:t>
               </w:r>
             </w:hyperlink>
           </w:p>
@@ -2177,23 +1941,7 @@
                 <w:sz w:val="24"/>
                 <w:lang w:val="en-GB"/>
               </w:rPr>
-              <w:t xml:space="preserve"> in and should be playing </w:t>
-            </w:r>
-            <w:proofErr w:type="spellStart"/>
-            <w:r>
-              <w:rPr>
-                <w:sz w:val="24"/>
-                <w:lang w:val="en-GB"/>
-              </w:rPr>
-              <w:t>Harami</w:t>
-            </w:r>
-            <w:proofErr w:type="spellEnd"/>
-            <w:r>
-              <w:rPr>
-                <w:sz w:val="24"/>
-                <w:lang w:val="en-GB"/>
-              </w:rPr>
-              <w:t xml:space="preserve"> by SAMRA </w:t>
+              <w:t xml:space="preserve"> in and should be playing Harami by SAMRA </w:t>
             </w:r>
           </w:p>
         </w:tc>
@@ -2254,31 +2002,7 @@
                   <w:bdr w:val="none" w:sz="0" w:space="0" w:color="auto" w:frame="1"/>
                   <w:lang w:val="en-GB"/>
                 </w:rPr>
-                <w:t xml:space="preserve">https://www.youtube.com/ </w:t>
-              </w:r>
-              <w:proofErr w:type="spellStart"/>
-              <w:r>
-                <w:rPr>
-                  <w:rStyle w:val="Hyperlink"/>
-                  <w:rFonts w:ascii="Helvetica" w:hAnsi="Helvetica" w:cs="Helvetica"/>
-                  <w:sz w:val="23"/>
-                  <w:szCs w:val="23"/>
-                  <w:bdr w:val="none" w:sz="0" w:space="0" w:color="auto" w:frame="1"/>
-                  <w:lang w:val="en-GB"/>
-                </w:rPr>
-                <w:t>watch?v</w:t>
-              </w:r>
-              <w:proofErr w:type="spellEnd"/>
-              <w:r>
-                <w:rPr>
-                  <w:rStyle w:val="Hyperlink"/>
-                  <w:rFonts w:ascii="Helvetica" w:hAnsi="Helvetica" w:cs="Helvetica"/>
-                  <w:sz w:val="23"/>
-                  <w:szCs w:val="23"/>
-                  <w:bdr w:val="none" w:sz="0" w:space="0" w:color="auto" w:frame="1"/>
-                  <w:lang w:val="en-GB"/>
-                </w:rPr>
-                <w:t>=V9Y-BM-I_x0&amp;list=RDV9Y-BM-I_x0&amp;start_radio=17</w:t>
+                <w:t>https://www.youtube.com/ watch?v=V9Y-BM-I_x0&amp;list=RDV9Y-BM-I_x0&amp;start_radio=17</w:t>
               </w:r>
             </w:hyperlink>
           </w:p>
@@ -2350,21 +2074,12 @@
                 <w:lang w:val="en-GB"/>
               </w:rPr>
             </w:pPr>
-            <w:proofErr w:type="gramStart"/>
-            <w:r>
-              <w:rPr>
-                <w:sz w:val="24"/>
-                <w:lang w:val="en-GB"/>
-              </w:rPr>
-              <w:t>!skip</w:t>
-            </w:r>
-            <w:proofErr w:type="gramEnd"/>
-            <w:r>
-              <w:rPr>
-                <w:sz w:val="24"/>
-                <w:lang w:val="en-GB"/>
-              </w:rPr>
-              <w:t xml:space="preserve"> (with two or more songs in the queue)</w:t>
+            <w:r>
+              <w:rPr>
+                <w:sz w:val="24"/>
+                <w:lang w:val="en-GB"/>
+              </w:rPr>
+              <w:t>!skip (with two or more songs in the queue)</w:t>
             </w:r>
           </w:p>
         </w:tc>
@@ -2421,21 +2136,12 @@
                 <w:lang w:val="en-GB"/>
               </w:rPr>
             </w:pPr>
-            <w:proofErr w:type="gramStart"/>
-            <w:r>
-              <w:rPr>
-                <w:sz w:val="24"/>
-                <w:lang w:val="en-GB"/>
-              </w:rPr>
-              <w:t>!skip</w:t>
-            </w:r>
-            <w:proofErr w:type="gramEnd"/>
-            <w:r>
-              <w:rPr>
-                <w:sz w:val="24"/>
-                <w:lang w:val="en-GB"/>
-              </w:rPr>
-              <w:t xml:space="preserve"> (without a song left in the queue)</w:t>
+            <w:r>
+              <w:rPr>
+                <w:sz w:val="24"/>
+                <w:lang w:val="en-GB"/>
+              </w:rPr>
+              <w:t>!skip (without a song left in the queue)</w:t>
             </w:r>
           </w:p>
         </w:tc>
@@ -2492,21 +2198,12 @@
                 <w:lang w:val="en-GB"/>
               </w:rPr>
             </w:pPr>
-            <w:proofErr w:type="gramStart"/>
-            <w:r>
-              <w:rPr>
-                <w:sz w:val="24"/>
-                <w:lang w:val="en-GB"/>
-              </w:rPr>
-              <w:t>!stream</w:t>
-            </w:r>
-            <w:proofErr w:type="gramEnd"/>
-            <w:r>
-              <w:rPr>
-                <w:sz w:val="24"/>
-                <w:lang w:val="en-GB"/>
-              </w:rPr>
-              <w:t xml:space="preserve"> </w:t>
+            <w:r>
+              <w:rPr>
+                <w:sz w:val="24"/>
+                <w:lang w:val="en-GB"/>
+              </w:rPr>
+              <w:t xml:space="preserve">!stream </w:t>
             </w:r>
             <w:hyperlink r:id="rId7" w:history="1">
               <w:r>
@@ -2518,31 +2215,7 @@
                   <w:bdr w:val="none" w:sz="0" w:space="0" w:color="auto" w:frame="1"/>
                   <w:lang w:val="en-GB"/>
                 </w:rPr>
-                <w:t xml:space="preserve">https://www.youtube.com/ </w:t>
-              </w:r>
-              <w:proofErr w:type="spellStart"/>
-              <w:r>
-                <w:rPr>
-                  <w:rStyle w:val="Hyperlink"/>
-                  <w:rFonts w:ascii="Helvetica" w:hAnsi="Helvetica" w:cs="Helvetica"/>
-                  <w:sz w:val="23"/>
-                  <w:szCs w:val="23"/>
-                  <w:bdr w:val="none" w:sz="0" w:space="0" w:color="auto" w:frame="1"/>
-                  <w:lang w:val="en-GB"/>
-                </w:rPr>
-                <w:t>watch?v</w:t>
-              </w:r>
-              <w:proofErr w:type="spellEnd"/>
-              <w:r>
-                <w:rPr>
-                  <w:rStyle w:val="Hyperlink"/>
-                  <w:rFonts w:ascii="Helvetica" w:hAnsi="Helvetica" w:cs="Helvetica"/>
-                  <w:sz w:val="23"/>
-                  <w:szCs w:val="23"/>
-                  <w:bdr w:val="none" w:sz="0" w:space="0" w:color="auto" w:frame="1"/>
-                  <w:lang w:val="en-GB"/>
-                </w:rPr>
-                <w:t>=Vyumt7LZL-8</w:t>
+                <w:t>https://www.youtube.com/ watch?v=Vyumt7LZL-8</w:t>
               </w:r>
             </w:hyperlink>
           </w:p>
@@ -2628,7 +2301,6 @@
                 <w:lang w:val="en-GB"/>
               </w:rPr>
             </w:pPr>
-            <w:proofErr w:type="gramStart"/>
             <w:r>
               <w:rPr>
                 <w:sz w:val="24"/>
@@ -2636,7 +2308,6 @@
               </w:rPr>
               <w:t>!stop</w:t>
             </w:r>
-            <w:proofErr w:type="gramEnd"/>
           </w:p>
         </w:tc>
         <w:tc>
@@ -2692,21 +2363,12 @@
                 <w:lang w:val="en-GB"/>
               </w:rPr>
             </w:pPr>
-            <w:proofErr w:type="gramStart"/>
-            <w:r>
-              <w:rPr>
-                <w:sz w:val="24"/>
-                <w:lang w:val="en-GB"/>
-              </w:rPr>
-              <w:t>!info</w:t>
-            </w:r>
-            <w:proofErr w:type="gramEnd"/>
-            <w:r>
-              <w:rPr>
-                <w:sz w:val="24"/>
-                <w:lang w:val="en-GB"/>
-              </w:rPr>
-              <w:t xml:space="preserve"> (with a song playing) </w:t>
+            <w:r>
+              <w:rPr>
+                <w:sz w:val="24"/>
+                <w:lang w:val="en-GB"/>
+              </w:rPr>
+              <w:t xml:space="preserve">!info (with a song playing) </w:t>
             </w:r>
           </w:p>
         </w:tc>
@@ -2770,21 +2432,12 @@
                 <w:lang w:val="en-GB"/>
               </w:rPr>
             </w:pPr>
-            <w:proofErr w:type="gramStart"/>
-            <w:r>
-              <w:rPr>
-                <w:sz w:val="24"/>
-                <w:lang w:val="en-GB"/>
-              </w:rPr>
-              <w:t>!info</w:t>
-            </w:r>
-            <w:proofErr w:type="gramEnd"/>
-            <w:r>
-              <w:rPr>
-                <w:sz w:val="24"/>
-                <w:lang w:val="en-GB"/>
-              </w:rPr>
-              <w:t xml:space="preserve"> (without a song)</w:t>
+            <w:r>
+              <w:rPr>
+                <w:sz w:val="24"/>
+                <w:lang w:val="en-GB"/>
+              </w:rPr>
+              <w:t>!info (without a song)</w:t>
             </w:r>
           </w:p>
         </w:tc>
@@ -2855,21 +2508,12 @@
                 <w:lang w:val="en-GB"/>
               </w:rPr>
             </w:pPr>
-            <w:proofErr w:type="gramStart"/>
-            <w:r>
-              <w:rPr>
-                <w:sz w:val="24"/>
-                <w:lang w:val="en-GB"/>
-              </w:rPr>
-              <w:t>!shop</w:t>
-            </w:r>
-            <w:proofErr w:type="gramEnd"/>
-            <w:r>
-              <w:rPr>
-                <w:sz w:val="24"/>
-                <w:lang w:val="en-GB"/>
-              </w:rPr>
-              <w:t xml:space="preserve"> view</w:t>
+            <w:r>
+              <w:rPr>
+                <w:sz w:val="24"/>
+                <w:lang w:val="en-GB"/>
+              </w:rPr>
+              <w:t>!shop view</w:t>
             </w:r>
           </w:p>
         </w:tc>
@@ -2940,21 +2584,12 @@
                 <w:lang w:val="en-GB"/>
               </w:rPr>
             </w:pPr>
-            <w:proofErr w:type="gramStart"/>
-            <w:r>
-              <w:rPr>
-                <w:sz w:val="24"/>
-                <w:lang w:val="en-GB"/>
-              </w:rPr>
-              <w:t>!shop</w:t>
-            </w:r>
-            <w:proofErr w:type="gramEnd"/>
-            <w:r>
-              <w:rPr>
-                <w:sz w:val="24"/>
-                <w:lang w:val="en-GB"/>
-              </w:rPr>
-              <w:t xml:space="preserve"> login</w:t>
+            <w:r>
+              <w:rPr>
+                <w:sz w:val="24"/>
+                <w:lang w:val="en-GB"/>
+              </w:rPr>
+              <w:t>!shop login</w:t>
             </w:r>
           </w:p>
         </w:tc>
@@ -3002,17 +2637,8 @@
                 <w:sz w:val="24"/>
                 <w:lang w:val="en-GB"/>
               </w:rPr>
-              <w:t xml:space="preserve"> one time daily, check </w:t>
-            </w:r>
-            <w:proofErr w:type="gramStart"/>
-            <w:r>
-              <w:rPr>
-                <w:sz w:val="24"/>
-                <w:lang w:val="en-GB"/>
-              </w:rPr>
-              <w:t>with !profile</w:t>
-            </w:r>
-            <w:proofErr w:type="gramEnd"/>
+              <w:t xml:space="preserve"> one time daily, check with !profile</w:t>
+            </w:r>
           </w:p>
         </w:tc>
         <w:tc>
@@ -3048,21 +2674,12 @@
                 <w:lang w:val="en-GB"/>
               </w:rPr>
             </w:pPr>
-            <w:proofErr w:type="gramStart"/>
-            <w:r>
-              <w:rPr>
-                <w:sz w:val="24"/>
-                <w:lang w:val="en-GB"/>
-              </w:rPr>
-              <w:t>!shop</w:t>
-            </w:r>
-            <w:proofErr w:type="gramEnd"/>
-            <w:r>
-              <w:rPr>
-                <w:sz w:val="24"/>
-                <w:lang w:val="en-GB"/>
-              </w:rPr>
-              <w:t xml:space="preserve"> buy carrot</w:t>
+            <w:r>
+              <w:rPr>
+                <w:sz w:val="24"/>
+                <w:lang w:val="en-GB"/>
+              </w:rPr>
+              <w:t>!shop buy carrot</w:t>
             </w:r>
           </w:p>
         </w:tc>
@@ -3110,17 +2727,8 @@
                 <w:sz w:val="24"/>
                 <w:lang w:val="en-GB"/>
               </w:rPr>
-              <w:t xml:space="preserve"> and add one carrot, check </w:t>
-            </w:r>
-            <w:proofErr w:type="gramStart"/>
-            <w:r>
-              <w:rPr>
-                <w:sz w:val="24"/>
-                <w:lang w:val="en-GB"/>
-              </w:rPr>
-              <w:t>with !profile</w:t>
-            </w:r>
-            <w:proofErr w:type="gramEnd"/>
+              <w:t xml:space="preserve"> and add one carrot, check with !profile</w:t>
+            </w:r>
           </w:p>
         </w:tc>
         <w:tc>
@@ -3156,7 +2764,6 @@
                 <w:lang w:val="en-GB"/>
               </w:rPr>
             </w:pPr>
-            <w:proofErr w:type="gramStart"/>
             <w:r>
               <w:rPr>
                 <w:sz w:val="24"/>
@@ -3171,7 +2778,6 @@
               </w:rPr>
               <w:t>coinflip</w:t>
             </w:r>
-            <w:proofErr w:type="gramEnd"/>
             <w:r>
               <w:rPr>
                 <w:sz w:val="24"/>
@@ -3248,7 +2854,6 @@
                 <w:lang w:val="en-GB"/>
               </w:rPr>
             </w:pPr>
-            <w:proofErr w:type="gramStart"/>
             <w:r>
               <w:rPr>
                 <w:sz w:val="24"/>
@@ -3256,22 +2861,12 @@
               </w:rPr>
               <w:t>!</w:t>
             </w:r>
-            <w:proofErr w:type="spellStart"/>
-            <w:r>
-              <w:rPr>
-                <w:sz w:val="24"/>
-                <w:lang w:val="en-GB"/>
-              </w:rPr>
-              <w:t>coinflipvs</w:t>
-            </w:r>
-            <w:proofErr w:type="spellEnd"/>
-            <w:proofErr w:type="gramEnd"/>
-            <w:r>
-              <w:rPr>
-                <w:sz w:val="24"/>
-                <w:lang w:val="en-GB"/>
-              </w:rPr>
-              <w:t xml:space="preserve"> @username</w:t>
+            <w:r>
+              <w:rPr>
+                <w:sz w:val="24"/>
+                <w:lang w:val="en-GB"/>
+              </w:rPr>
+              <w:t>coinflipvs @username</w:t>
             </w:r>
           </w:p>
         </w:tc>
@@ -3365,7 +2960,6 @@
                 <w:lang w:val="en-GB"/>
               </w:rPr>
             </w:pPr>
-            <w:proofErr w:type="gramStart"/>
             <w:r>
               <w:rPr>
                 <w:sz w:val="24"/>
@@ -3373,7 +2967,6 @@
               </w:rPr>
               <w:t>!hangman</w:t>
             </w:r>
-            <w:proofErr w:type="gramEnd"/>
           </w:p>
         </w:tc>
         <w:tc>
@@ -3436,24 +3029,13 @@
                 <w:lang w:val="en-GB"/>
               </w:rPr>
             </w:pPr>
-            <w:proofErr w:type="gramStart"/>
-            <w:r>
-              <w:rPr>
-                <w:sz w:val="24"/>
-                <w:lang w:val="en-GB"/>
-              </w:rPr>
-              <w:t>!</w:t>
-            </w:r>
-            <w:proofErr w:type="spellStart"/>
-            <w:r>
-              <w:rPr>
-                <w:sz w:val="24"/>
-                <w:lang w:val="en-GB"/>
-              </w:rPr>
-              <w:t>rps</w:t>
-            </w:r>
-            <w:proofErr w:type="spellEnd"/>
-            <w:proofErr w:type="gramEnd"/>
+            <w:r>
+              <w:rPr>
+                <w:sz w:val="24"/>
+                <w:lang w:val="en-GB"/>
+              </w:rPr>
+              <w:t>!rps</w:t>
+            </w:r>
           </w:p>
         </w:tc>
         <w:tc>
@@ -3516,21 +3098,12 @@
                 <w:lang w:val="en-GB"/>
               </w:rPr>
             </w:pPr>
-            <w:proofErr w:type="gramStart"/>
-            <w:r>
-              <w:rPr>
-                <w:sz w:val="24"/>
-                <w:lang w:val="en-GB"/>
-              </w:rPr>
-              <w:t>!pet</w:t>
-            </w:r>
-            <w:proofErr w:type="gramEnd"/>
-            <w:r>
-              <w:rPr>
-                <w:sz w:val="24"/>
-                <w:lang w:val="en-GB"/>
-              </w:rPr>
-              <w:t xml:space="preserve"> profile </w:t>
+            <w:r>
+              <w:rPr>
+                <w:sz w:val="24"/>
+                <w:lang w:val="en-GB"/>
+              </w:rPr>
+              <w:t xml:space="preserve">!pet profile </w:t>
             </w:r>
           </w:p>
         </w:tc>
@@ -3601,21 +3174,12 @@
                 <w:lang w:val="en-GB"/>
               </w:rPr>
             </w:pPr>
-            <w:proofErr w:type="gramStart"/>
-            <w:r>
-              <w:rPr>
-                <w:sz w:val="24"/>
-                <w:lang w:val="en-GB"/>
-              </w:rPr>
-              <w:t>!pet</w:t>
-            </w:r>
-            <w:proofErr w:type="gramEnd"/>
-            <w:r>
-              <w:rPr>
-                <w:sz w:val="24"/>
-                <w:lang w:val="en-GB"/>
-              </w:rPr>
-              <w:t xml:space="preserve"> profile @username</w:t>
+            <w:r>
+              <w:rPr>
+                <w:sz w:val="24"/>
+                <w:lang w:val="en-GB"/>
+              </w:rPr>
+              <w:t>!pet profile @username</w:t>
             </w:r>
           </w:p>
         </w:tc>
@@ -3672,21 +3236,12 @@
                 <w:lang w:val="en-GB"/>
               </w:rPr>
             </w:pPr>
-            <w:proofErr w:type="gramStart"/>
-            <w:r>
-              <w:rPr>
-                <w:sz w:val="24"/>
-                <w:lang w:val="en-GB"/>
-              </w:rPr>
-              <w:t>!pet</w:t>
-            </w:r>
-            <w:proofErr w:type="gramEnd"/>
-            <w:r>
-              <w:rPr>
-                <w:sz w:val="24"/>
-                <w:lang w:val="en-GB"/>
-              </w:rPr>
-              <w:t xml:space="preserve"> feed &lt;item name&gt;</w:t>
+            <w:r>
+              <w:rPr>
+                <w:sz w:val="24"/>
+                <w:lang w:val="en-GB"/>
+              </w:rPr>
+              <w:t>!pet feed &lt;item name&gt;</w:t>
             </w:r>
           </w:p>
         </w:tc>
@@ -3743,57 +3298,32 @@
                 <w:lang w:val="en-GB"/>
               </w:rPr>
             </w:pPr>
-            <w:proofErr w:type="gramStart"/>
-            <w:r>
-              <w:rPr>
-                <w:sz w:val="24"/>
-                <w:lang w:val="en-GB"/>
-              </w:rPr>
-              <w:t>!pet</w:t>
-            </w:r>
-            <w:proofErr w:type="gramEnd"/>
-            <w:r>
-              <w:rPr>
-                <w:sz w:val="24"/>
-                <w:lang w:val="en-GB"/>
-              </w:rPr>
-              <w:t xml:space="preserve"> buy &lt;pet&gt;</w:t>
-            </w:r>
-          </w:p>
-        </w:tc>
-        <w:tc>
-          <w:tcPr>
-            <w:tcW w:w="3021" w:type="dxa"/>
-          </w:tcPr>
-          <w:p>
-            <w:pPr>
-              <w:rPr>
-                <w:sz w:val="24"/>
-                <w:lang w:val="en-GB"/>
-              </w:rPr>
-            </w:pPr>
-            <w:r>
-              <w:rPr>
-                <w:sz w:val="24"/>
-                <w:lang w:val="en-GB"/>
-              </w:rPr>
-              <w:t xml:space="preserve">The bot should remove coins from user, adds a pet (if the user doesn’t own one) to the </w:t>
-            </w:r>
-            <w:proofErr w:type="gramStart"/>
-            <w:r>
-              <w:rPr>
-                <w:sz w:val="24"/>
-                <w:lang w:val="en-GB"/>
-              </w:rPr>
-              <w:t>users</w:t>
-            </w:r>
-            <w:proofErr w:type="gramEnd"/>
-            <w:r>
-              <w:rPr>
-                <w:sz w:val="24"/>
-                <w:lang w:val="en-GB"/>
-              </w:rPr>
-              <w:t xml:space="preserve"> profile</w:t>
+            <w:r>
+              <w:rPr>
+                <w:sz w:val="24"/>
+                <w:lang w:val="en-GB"/>
+              </w:rPr>
+              <w:t>!pet buy &lt;pet&gt;</w:t>
+            </w:r>
+          </w:p>
+        </w:tc>
+        <w:tc>
+          <w:tcPr>
+            <w:tcW w:w="3021" w:type="dxa"/>
+          </w:tcPr>
+          <w:p>
+            <w:pPr>
+              <w:rPr>
+                <w:sz w:val="24"/>
+                <w:lang w:val="en-GB"/>
+              </w:rPr>
+            </w:pPr>
+            <w:r>
+              <w:rPr>
+                <w:sz w:val="24"/>
+                <w:lang w:val="en-GB"/>
+              </w:rPr>
+              <w:t>The bot should remove coins from user, adds a pet (if the user doesn’t own one) to the users profile</w:t>
             </w:r>
           </w:p>
         </w:tc>
@@ -3830,21 +3360,12 @@
                 <w:lang w:val="en-GB"/>
               </w:rPr>
             </w:pPr>
-            <w:proofErr w:type="gramStart"/>
-            <w:r>
-              <w:rPr>
-                <w:sz w:val="24"/>
-                <w:lang w:val="en-GB"/>
-              </w:rPr>
-              <w:t>!pet</w:t>
-            </w:r>
-            <w:proofErr w:type="gramEnd"/>
-            <w:r>
-              <w:rPr>
-                <w:sz w:val="24"/>
-                <w:lang w:val="en-GB"/>
-              </w:rPr>
-              <w:t xml:space="preserve"> buy &lt;pet&gt; (user has already one)</w:t>
+            <w:r>
+              <w:rPr>
+                <w:sz w:val="24"/>
+                <w:lang w:val="en-GB"/>
+              </w:rPr>
+              <w:t>!pet buy &lt;pet&gt; (user has already one)</w:t>
             </w:r>
           </w:p>
         </w:tc>
@@ -3901,43 +3422,103 @@
                 <w:lang w:val="en-GB"/>
               </w:rPr>
             </w:pPr>
-            <w:proofErr w:type="gramStart"/>
-            <w:r>
-              <w:rPr>
-                <w:sz w:val="24"/>
-                <w:lang w:val="en-GB"/>
-              </w:rPr>
-              <w:t>!pet</w:t>
-            </w:r>
-            <w:proofErr w:type="gramEnd"/>
-            <w:r>
-              <w:rPr>
-                <w:sz w:val="24"/>
-                <w:lang w:val="en-GB"/>
-              </w:rPr>
-              <w:t xml:space="preserve"> rename &lt;new name&gt;</w:t>
+            <w:r>
+              <w:rPr>
+                <w:sz w:val="24"/>
+                <w:lang w:val="en-GB"/>
+              </w:rPr>
+              <w:t>!pet rename &lt;new name&gt;</w:t>
+            </w:r>
+          </w:p>
+        </w:tc>
+        <w:tc>
+          <w:tcPr>
+            <w:tcW w:w="3021" w:type="dxa"/>
+          </w:tcPr>
+          <w:p>
+            <w:pPr>
+              <w:rPr>
+                <w:sz w:val="24"/>
+                <w:lang w:val="en-GB"/>
+              </w:rPr>
+            </w:pPr>
+            <w:r>
+              <w:rPr>
+                <w:sz w:val="24"/>
+                <w:lang w:val="en-GB"/>
+              </w:rPr>
+              <w:t>The bot should rename the pet with the &lt;new name&gt;</w:t>
+            </w:r>
+          </w:p>
+        </w:tc>
+        <w:tc>
+          <w:tcPr>
+            <w:tcW w:w="3021" w:type="dxa"/>
+          </w:tcPr>
+          <w:p>
+            <w:pPr>
+              <w:rPr>
+                <w:sz w:val="24"/>
+                <w:lang w:val="en-GB"/>
+              </w:rPr>
+            </w:pPr>
+            <w:r>
+              <w:rPr>
+                <w:sz w:val="24"/>
+                <w:lang w:val="en-GB"/>
+              </w:rPr>
+              <w:t>Passed</w:t>
+            </w:r>
+          </w:p>
+        </w:tc>
+      </w:tr>
+      <w:tr>
+        <w:tc>
+          <w:tcPr>
+            <w:tcW w:w="3020" w:type="dxa"/>
+          </w:tcPr>
+          <w:p>
+            <w:pPr>
+              <w:rPr>
+                <w:sz w:val="24"/>
+                <w:lang w:val="en-GB"/>
+              </w:rPr>
+            </w:pPr>
+            <w:r>
+              <w:rPr>
+                <w:sz w:val="24"/>
+                <w:lang w:val="en-GB"/>
+              </w:rPr>
+              <w:t>!pet remove</w:t>
+            </w:r>
+          </w:p>
+        </w:tc>
+        <w:tc>
+          <w:tcPr>
+            <w:tcW w:w="3021" w:type="dxa"/>
+          </w:tcPr>
+          <w:p>
+            <w:pPr>
+              <w:rPr>
+                <w:sz w:val="24"/>
+                <w:lang w:val="en-GB"/>
+              </w:rPr>
+            </w:pPr>
+            <w:r>
+              <w:rPr>
+                <w:sz w:val="24"/>
+                <w:lang w:val="en-GB"/>
+              </w:rPr>
+              <w:t>The bot should remove the pet from your profile, if you don’t own one, it should send an error message</w:t>
             </w:r>
             <w:bookmarkStart w:id="0" w:name="_GoBack"/>
             <w:bookmarkEnd w:id="0"/>
-          </w:p>
-        </w:tc>
-        <w:tc>
-          <w:tcPr>
-            <w:tcW w:w="3021" w:type="dxa"/>
-          </w:tcPr>
-          <w:p>
-            <w:pPr>
-              <w:rPr>
-                <w:sz w:val="24"/>
-                <w:lang w:val="en-GB"/>
-              </w:rPr>
-            </w:pPr>
-            <w:r>
-              <w:rPr>
-                <w:sz w:val="24"/>
-                <w:lang w:val="en-GB"/>
-              </w:rPr>
-              <w:t>The bot should rename the pet with the &lt;new name&gt;</w:t>
+            <w:r>
+              <w:rPr>
+                <w:sz w:val="24"/>
+                <w:lang w:val="en-GB"/>
+              </w:rPr>
+              <w:t xml:space="preserve"> </w:t>
             </w:r>
           </w:p>
         </w:tc>
@@ -3974,21 +3555,12 @@
                 <w:lang w:val="en-GB"/>
               </w:rPr>
             </w:pPr>
-            <w:proofErr w:type="gramStart"/>
-            <w:r>
-              <w:rPr>
-                <w:sz w:val="24"/>
-                <w:lang w:val="en-GB"/>
-              </w:rPr>
-              <w:t>!blacklist</w:t>
-            </w:r>
-            <w:proofErr w:type="gramEnd"/>
-            <w:r>
-              <w:rPr>
-                <w:sz w:val="24"/>
-                <w:lang w:val="en-GB"/>
-              </w:rPr>
-              <w:t xml:space="preserve"> add @username</w:t>
+            <w:r>
+              <w:rPr>
+                <w:sz w:val="24"/>
+                <w:lang w:val="en-GB"/>
+              </w:rPr>
+              <w:t>!blacklist add @username</w:t>
             </w:r>
           </w:p>
         </w:tc>
@@ -4045,21 +3617,12 @@
                 <w:lang w:val="en-GB"/>
               </w:rPr>
             </w:pPr>
-            <w:proofErr w:type="gramStart"/>
-            <w:r>
-              <w:rPr>
-                <w:sz w:val="24"/>
-                <w:lang w:val="en-GB"/>
-              </w:rPr>
-              <w:t>!blacklist</w:t>
-            </w:r>
-            <w:proofErr w:type="gramEnd"/>
-            <w:r>
-              <w:rPr>
-                <w:sz w:val="24"/>
-                <w:lang w:val="en-GB"/>
-              </w:rPr>
-              <w:t xml:space="preserve"> remove @username</w:t>
+            <w:r>
+              <w:rPr>
+                <w:sz w:val="24"/>
+                <w:lang w:val="en-GB"/>
+              </w:rPr>
+              <w:t>!blacklist remove @username</w:t>
             </w:r>
           </w:p>
         </w:tc>
@@ -4116,7 +3679,68 @@
                 <w:lang w:val="en-GB"/>
               </w:rPr>
             </w:pPr>
-            <w:proofErr w:type="gramStart"/>
+            <w:r>
+              <w:rPr>
+                <w:sz w:val="24"/>
+                <w:lang w:val="en-GB"/>
+              </w:rPr>
+              <w:t>!blacklist remove @username (user is not in the blacklist)</w:t>
+            </w:r>
+          </w:p>
+        </w:tc>
+        <w:tc>
+          <w:tcPr>
+            <w:tcW w:w="3021" w:type="dxa"/>
+          </w:tcPr>
+          <w:p>
+            <w:pPr>
+              <w:rPr>
+                <w:sz w:val="24"/>
+                <w:lang w:val="en-GB"/>
+              </w:rPr>
+            </w:pPr>
+            <w:r>
+              <w:rPr>
+                <w:sz w:val="24"/>
+                <w:lang w:val="en-GB"/>
+              </w:rPr>
+              <w:t>The bot should send a message that the user is not in the blacklist</w:t>
+            </w:r>
+          </w:p>
+        </w:tc>
+        <w:tc>
+          <w:tcPr>
+            <w:tcW w:w="3021" w:type="dxa"/>
+          </w:tcPr>
+          <w:p>
+            <w:pPr>
+              <w:rPr>
+                <w:sz w:val="24"/>
+                <w:lang w:val="en-GB"/>
+              </w:rPr>
+            </w:pPr>
+            <w:r>
+              <w:rPr>
+                <w:sz w:val="24"/>
+                <w:lang w:val="en-GB"/>
+              </w:rPr>
+              <w:t>Passed</w:t>
+            </w:r>
+          </w:p>
+        </w:tc>
+      </w:tr>
+      <w:tr>
+        <w:tc>
+          <w:tcPr>
+            <w:tcW w:w="3020" w:type="dxa"/>
+          </w:tcPr>
+          <w:p>
+            <w:pPr>
+              <w:rPr>
+                <w:sz w:val="24"/>
+                <w:lang w:val="en-GB"/>
+              </w:rPr>
+            </w:pPr>
             <w:r>
               <w:rPr>
                 <w:sz w:val="24"/>
@@ -4124,7 +3748,6 @@
               </w:rPr>
               <w:t>!meme</w:t>
             </w:r>
-            <w:proofErr w:type="gramEnd"/>
           </w:p>
         </w:tc>
         <w:tc>
@@ -4189,58 +3812,10 @@
       <w:pPr>
         <w:spacing w:after="0"/>
         <w:rPr>
-          <w:sz w:val="28"/>
-          <w:szCs w:val="28"/>
-          <w:lang w:val="en-GB"/>
-        </w:rPr>
-      </w:pPr>
-      <w:r>
-        <w:rPr>
-          <w:sz w:val="28"/>
-          <w:szCs w:val="28"/>
-          <w:lang w:val="en-GB"/>
-        </w:rPr>
-        <w:t>Open Issues</w:t>
-      </w:r>
-    </w:p>
-    <w:p>
-      <w:pPr>
-        <w:pStyle w:val="Listenabsatz"/>
-        <w:numPr>
-          <w:ilvl w:val="0"/>
-          <w:numId w:val="7"/>
-        </w:numPr>
-        <w:spacing w:after="0"/>
-        <w:rPr>
-          <w:sz w:val="24"/>
-          <w:szCs w:val="24"/>
-          <w:lang w:val="en-GB"/>
-        </w:rPr>
-      </w:pPr>
-      <w:r>
-        <w:rPr>
-          <w:sz w:val="24"/>
-          <w:szCs w:val="24"/>
-          <w:lang w:val="en-GB"/>
-        </w:rPr>
-        <w:t xml:space="preserve">You </w:t>
-      </w:r>
-      <w:r>
-        <w:rPr>
-          <w:sz w:val="24"/>
-          <w:szCs w:val="24"/>
-          <w:lang w:val="en-GB"/>
-        </w:rPr>
-        <w:t>cannot</w:t>
-      </w:r>
-      <w:r>
-        <w:rPr>
-          <w:sz w:val="24"/>
-          <w:szCs w:val="24"/>
-          <w:lang w:val="en-GB"/>
-        </w:rPr>
-        <w:t xml:space="preserve"> sell your pet</w:t>
-      </w:r>
+          <w:sz w:val="24"/>
+          <w:lang w:val="en-GB"/>
+        </w:rPr>
+      </w:pPr>
     </w:p>
     <w:p>
       <w:pPr>
@@ -4299,6 +3874,7 @@
           <w:sz w:val="24"/>
           <w:lang w:val="en-GB"/>
         </w:rPr>
+        <w:lastRenderedPageBreak/>
         <w:t xml:space="preserve">Open this link </w:t>
       </w:r>
       <w:hyperlink r:id="rId8" w:tgtFrame="_blank" w:tooltip="https://discord.gg/WT3GuJG" w:history="1">
@@ -4334,39 +3910,7 @@
           <w:sz w:val="24"/>
           <w:lang w:val="en-GB"/>
         </w:rPr>
-        <w:t>Click on “</w:t>
-      </w:r>
-      <w:proofErr w:type="spellStart"/>
-      <w:r>
-        <w:rPr>
-          <w:sz w:val="24"/>
-          <w:lang w:val="en-GB"/>
-        </w:rPr>
-        <w:t>Einladung</w:t>
-      </w:r>
-      <w:proofErr w:type="spellEnd"/>
-      <w:r>
-        <w:rPr>
-          <w:sz w:val="24"/>
-          <w:lang w:val="en-GB"/>
-        </w:rPr>
-        <w:t xml:space="preserve"> </w:t>
-      </w:r>
-      <w:proofErr w:type="spellStart"/>
-      <w:r>
-        <w:rPr>
-          <w:sz w:val="24"/>
-          <w:lang w:val="en-GB"/>
-        </w:rPr>
-        <w:t>annehmen</w:t>
-      </w:r>
-      <w:proofErr w:type="spellEnd"/>
-      <w:r>
-        <w:rPr>
-          <w:sz w:val="24"/>
-          <w:lang w:val="en-GB"/>
-        </w:rPr>
-        <w:t>”</w:t>
+        <w:t>Click on “Einladung annehmen”</w:t>
       </w:r>
     </w:p>
     <w:p>
@@ -4562,7 +4106,7 @@
   <w:abstractNum w:abstractNumId="1" w15:restartNumberingAfterBreak="0">
     <w:nsid w:val="2A356A69"/>
     <w:multiLevelType w:val="hybridMultilevel"/>
-    <w:tmpl w:val="32F0AD6E"/>
+    <w:tmpl w:val="A4445AFC"/>
     <w:lvl w:ilvl="0" w:tplc="0C070001">
       <w:start w:val="1"/>
       <w:numFmt w:val="bullet"/>

</xml_diff>